<commit_message>
Updating project and requirements docs prior to submittal.
</commit_message>
<xml_diff>
--- a/ProjectManagementPlan.docx
+++ b/ProjectManagementPlan.docx
@@ -6,7 +6,7 @@
     <w:p>
       <w:pPr>
         <w:contextualSpacing w:val="0"/>
-        <w:jc w:val="center"/>
+        <w:jc w:val="left"/>
       </w:pPr>
       <w:r>
         <w:rPr>
@@ -145,6 +145,20 @@
       </w:pPr>
       <w:r>
         <w:rPr>
+          <w:b w:val="1"/>
+          <w:sz w:val="36"/>
+          <w:rtl w:val="0"/>
+        </w:rPr>
+        <w:t xml:space="preserve">Project Management Plan</w:t>
+      </w:r>
+    </w:p>
+    <w:p>
+      <w:pPr>
+        <w:contextualSpacing w:val="0"/>
+        <w:jc w:val="center"/>
+      </w:pPr>
+      <w:r>
+        <w:rPr>
           <w:rtl w:val="0"/>
         </w:rPr>
       </w:r>
@@ -319,47 +333,7 @@
           <w:sz w:val="24"/>
           <w:rtl w:val="0"/>
         </w:rPr>
-        <w:t xml:space="preserve">The department of transportation associated with the University of Louisiana at Lafayette has requested a software application be developed.  Overall, what has been requested is a smartphone application that will inform users about how many parking spaces are available inside any specifically given parking tower.  This application should be available for free so any student may download it from the app store to learn more about parking information on campus.  It’s also been requested that all development resources be well developed in such a way that a future development team may also iterate and build on to the existing software.</w:t>
-      </w:r>
-    </w:p>
-    <w:p>
-      <w:pPr>
-        <w:contextualSpacing w:val="0"/>
-      </w:pPr>
-      <w:r>
-        <w:rPr>
-          <w:rtl w:val="0"/>
-        </w:rPr>
-      </w:r>
-    </w:p>
-    <w:p>
-      <w:pPr>
-        <w:contextualSpacing w:val="0"/>
-      </w:pPr>
-      <w:r>
-        <w:rPr>
-          <w:rtl w:val="0"/>
-        </w:rPr>
-      </w:r>
-    </w:p>
-    <w:p>
-      <w:pPr>
-        <w:contextualSpacing w:val="0"/>
-      </w:pPr>
-      <w:r>
-        <w:rPr>
-          <w:rtl w:val="0"/>
-        </w:rPr>
-      </w:r>
-    </w:p>
-    <w:p>
-      <w:pPr>
-        <w:contextualSpacing w:val="0"/>
-      </w:pPr>
-      <w:r>
-        <w:rPr>
-          <w:rtl w:val="0"/>
-        </w:rPr>
+        <w:t xml:space="preserve">The department of transportation associated with the University of Louisiana at Lafayette has requested a software application be developed.  Overall, what has been requested is a smartphone application that will inform users about how many parking spaces are available inside any specifically given parking tower.  This application should be available for free so any student may download it from the app store to learn more about parking information on campus.  It’s also been requested that all development resources be developed and documented in such a way that a future development team may also iterate and build on to the existing software.</w:t>
       </w:r>
     </w:p>
     <w:p>
@@ -400,7 +374,7 @@
       <w:pPr>
         <w:numPr>
           <w:ilvl w:val="0"/>
-          <w:numId w:val="7"/>
+          <w:numId w:val="8"/>
         </w:numPr>
         <w:ind w:left="720" w:hanging="359"/>
         <w:contextualSpacing w:val="1"/>
@@ -424,7 +398,7 @@
       <w:pPr>
         <w:numPr>
           <w:ilvl w:val="1"/>
-          <w:numId w:val="7"/>
+          <w:numId w:val="8"/>
         </w:numPr>
         <w:ind w:left="1440" w:hanging="359"/>
         <w:contextualSpacing w:val="1"/>
@@ -447,7 +421,7 @@
       <w:pPr>
         <w:numPr>
           <w:ilvl w:val="1"/>
-          <w:numId w:val="7"/>
+          <w:numId w:val="8"/>
         </w:numPr>
         <w:ind w:left="1440" w:hanging="359"/>
         <w:contextualSpacing w:val="1"/>
@@ -470,7 +444,7 @@
       <w:pPr>
         <w:numPr>
           <w:ilvl w:val="1"/>
-          <w:numId w:val="7"/>
+          <w:numId w:val="8"/>
         </w:numPr>
         <w:ind w:left="1440" w:hanging="359"/>
         <w:contextualSpacing w:val="1"/>
@@ -493,7 +467,7 @@
       <w:pPr>
         <w:numPr>
           <w:ilvl w:val="1"/>
-          <w:numId w:val="7"/>
+          <w:numId w:val="8"/>
         </w:numPr>
         <w:ind w:left="1440" w:hanging="359"/>
         <w:contextualSpacing w:val="1"/>
@@ -516,7 +490,7 @@
       <w:pPr>
         <w:numPr>
           <w:ilvl w:val="0"/>
-          <w:numId w:val="7"/>
+          <w:numId w:val="8"/>
         </w:numPr>
         <w:ind w:left="720" w:hanging="359"/>
         <w:contextualSpacing w:val="1"/>
@@ -540,7 +514,7 @@
       <w:pPr>
         <w:numPr>
           <w:ilvl w:val="1"/>
-          <w:numId w:val="7"/>
+          <w:numId w:val="8"/>
         </w:numPr>
         <w:ind w:left="1440" w:hanging="359"/>
         <w:contextualSpacing w:val="1"/>
@@ -563,7 +537,7 @@
       <w:pPr>
         <w:numPr>
           <w:ilvl w:val="2"/>
-          <w:numId w:val="7"/>
+          <w:numId w:val="8"/>
         </w:numPr>
         <w:ind w:left="2160" w:hanging="359"/>
         <w:contextualSpacing w:val="1"/>
@@ -587,7 +561,7 @@
       <w:pPr>
         <w:numPr>
           <w:ilvl w:val="1"/>
-          <w:numId w:val="7"/>
+          <w:numId w:val="8"/>
         </w:numPr>
         <w:ind w:left="1440" w:hanging="359"/>
         <w:contextualSpacing w:val="1"/>
@@ -611,7 +585,7 @@
       <w:pPr>
         <w:numPr>
           <w:ilvl w:val="2"/>
-          <w:numId w:val="7"/>
+          <w:numId w:val="8"/>
         </w:numPr>
         <w:ind w:left="2160" w:hanging="359"/>
         <w:contextualSpacing w:val="1"/>
@@ -635,7 +609,7 @@
       <w:pPr>
         <w:numPr>
           <w:ilvl w:val="2"/>
-          <w:numId w:val="7"/>
+          <w:numId w:val="8"/>
         </w:numPr>
         <w:ind w:left="2160" w:hanging="359"/>
         <w:contextualSpacing w:val="1"/>
@@ -659,7 +633,7 @@
       <w:pPr>
         <w:numPr>
           <w:ilvl w:val="1"/>
-          <w:numId w:val="7"/>
+          <w:numId w:val="8"/>
         </w:numPr>
         <w:ind w:left="1440" w:hanging="359"/>
         <w:contextualSpacing w:val="1"/>
@@ -682,7 +656,7 @@
       <w:pPr>
         <w:numPr>
           <w:ilvl w:val="2"/>
-          <w:numId w:val="7"/>
+          <w:numId w:val="8"/>
         </w:numPr>
         <w:ind w:left="2160" w:hanging="359"/>
         <w:contextualSpacing w:val="1"/>
@@ -706,7 +680,7 @@
       <w:pPr>
         <w:numPr>
           <w:ilvl w:val="2"/>
-          <w:numId w:val="7"/>
+          <w:numId w:val="8"/>
         </w:numPr>
         <w:ind w:left="2160" w:hanging="359"/>
         <w:contextualSpacing w:val="1"/>
@@ -730,7 +704,7 @@
       <w:pPr>
         <w:numPr>
           <w:ilvl w:val="0"/>
-          <w:numId w:val="7"/>
+          <w:numId w:val="8"/>
         </w:numPr>
         <w:ind w:left="720" w:hanging="359"/>
         <w:contextualSpacing w:val="1"/>
@@ -754,7 +728,7 @@
       <w:pPr>
         <w:numPr>
           <w:ilvl w:val="1"/>
-          <w:numId w:val="7"/>
+          <w:numId w:val="8"/>
         </w:numPr>
         <w:ind w:left="1440" w:hanging="359"/>
         <w:contextualSpacing w:val="1"/>
@@ -777,7 +751,7 @@
       <w:pPr>
         <w:numPr>
           <w:ilvl w:val="0"/>
-          <w:numId w:val="7"/>
+          <w:numId w:val="8"/>
         </w:numPr>
         <w:ind w:left="720" w:hanging="359"/>
         <w:contextualSpacing w:val="1"/>
@@ -801,7 +775,7 @@
       <w:pPr>
         <w:numPr>
           <w:ilvl w:val="0"/>
-          <w:numId w:val="7"/>
+          <w:numId w:val="8"/>
         </w:numPr>
         <w:ind w:left="720" w:hanging="359"/>
         <w:contextualSpacing w:val="1"/>
@@ -824,8 +798,55 @@
     <w:p>
       <w:pPr>
         <w:numPr>
+          <w:ilvl w:val="1"/>
+          <w:numId w:val="8"/>
+        </w:numPr>
+        <w:ind w:left="1440" w:hanging="359"/>
+        <w:contextualSpacing w:val="1"/>
+        <w:jc w:val="both"/>
+        <w:rPr>
+          <w:i w:val="1"/>
+          <w:sz w:val="24"/>
+        </w:rPr>
+      </w:pPr>
+      <w:r>
+        <w:rPr>
+          <w:i w:val="1"/>
+          <w:sz w:val="24"/>
+          <w:rtl w:val="0"/>
+        </w:rPr>
+        <w:t xml:space="preserve">Hardware</w:t>
+      </w:r>
+    </w:p>
+    <w:p>
+      <w:pPr>
+        <w:numPr>
+          <w:ilvl w:val="1"/>
+          <w:numId w:val="8"/>
+        </w:numPr>
+        <w:ind w:left="1440" w:hanging="359"/>
+        <w:contextualSpacing w:val="1"/>
+        <w:jc w:val="both"/>
+        <w:rPr>
+          <w:i w:val="1"/>
+          <w:sz w:val="24"/>
+          <w:u w:val="none"/>
+        </w:rPr>
+      </w:pPr>
+      <w:r>
+        <w:rPr>
+          <w:i w:val="1"/>
+          <w:sz w:val="24"/>
+          <w:rtl w:val="0"/>
+        </w:rPr>
+        <w:t xml:space="preserve">Software</w:t>
+      </w:r>
+    </w:p>
+    <w:p>
+      <w:pPr>
+        <w:numPr>
           <w:ilvl w:val="0"/>
-          <w:numId w:val="7"/>
+          <w:numId w:val="8"/>
         </w:numPr>
         <w:ind w:left="720" w:hanging="359"/>
         <w:contextualSpacing w:val="1"/>
@@ -849,7 +870,7 @@
       <w:pPr>
         <w:numPr>
           <w:ilvl w:val="0"/>
-          <w:numId w:val="7"/>
+          <w:numId w:val="8"/>
         </w:numPr>
         <w:ind w:left="720" w:hanging="359"/>
         <w:contextualSpacing w:val="1"/>
@@ -873,7 +894,7 @@
       <w:pPr>
         <w:numPr>
           <w:ilvl w:val="0"/>
-          <w:numId w:val="7"/>
+          <w:numId w:val="8"/>
         </w:numPr>
         <w:ind w:left="720" w:hanging="359"/>
         <w:contextualSpacing w:val="1"/>
@@ -897,40 +918,7 @@
     <w:p>
       <w:pPr>
         <w:contextualSpacing w:val="0"/>
-        <w:jc w:val="center"/>
-      </w:pPr>
-      <w:r>
-        <w:rPr>
-          <w:rtl w:val="0"/>
-        </w:rPr>
-      </w:r>
-    </w:p>
-    <w:p>
-      <w:pPr>
-        <w:contextualSpacing w:val="0"/>
-        <w:jc w:val="center"/>
-      </w:pPr>
-      <w:r>
-        <w:rPr>
-          <w:rtl w:val="0"/>
-        </w:rPr>
-      </w:r>
-    </w:p>
-    <w:p>
-      <w:pPr>
-        <w:contextualSpacing w:val="0"/>
-        <w:jc w:val="left"/>
-      </w:pPr>
-      <w:r>
-        <w:rPr>
-          <w:rtl w:val="0"/>
-        </w:rPr>
-      </w:r>
-    </w:p>
-    <w:p>
-      <w:pPr>
-        <w:contextualSpacing w:val="0"/>
-        <w:jc w:val="center"/>
+        <w:jc w:val="left"/>
       </w:pPr>
       <w:r>
         <w:rPr>
@@ -958,7 +946,7 @@
         </w:rPr>
         <w:br w:type="textWrapping"/>
         <w:tab/>
-        <w:t xml:space="preserve">As stated in the abstract above, the department of transportation associated with the University of Louisiana at Lafayette has requested a software application to be developed.  The original problem that the software application is to resolve is about getting the number of available parking space(s), in the parking tower, to the user and/or students.  After much consideration and a few meetings, the conclusion or solution to this problem would be to develop smart-phone applications for android and iphone.  This conclusion was reached due to numerous reasons but the big reason being it’s the cheapest, yet most efficient way of giving this information to the user.  It should well noted that this will the initial development of this application and should be well documented for any future development team working on this project.</w:t>
+        <w:t xml:space="preserve">As stated in the abstract above, the department of transportation associated with the University of Louisiana at Lafayette has requested a software application to be developed.  The original problem that the software application is to resolve is about getting the number of available parking space(s), in the parking tower, to the user and/or students.  After much consideration and a few meetings, the conclusion or solution to this problem would be to develop smart-phone applications for android and iphone.  This conclusion was reached due to numerous reasons but the main reason being it’s the cheapest, yet most efficient way of giving this information to the user.  It should be noted that this will be the initial development of this application and should be well documented for any future development team working on this project.</w:t>
         <w:br w:type="textWrapping"/>
       </w:r>
     </w:p>
@@ -966,7 +954,7 @@
       <w:pPr>
         <w:numPr>
           <w:ilvl w:val="0"/>
-          <w:numId w:val="2"/>
+          <w:numId w:val="3"/>
         </w:numPr>
         <w:ind w:left="720" w:hanging="359"/>
         <w:contextualSpacing w:val="1"/>
@@ -989,14 +977,14 @@
           <w:sz w:val="24"/>
           <w:rtl w:val="0"/>
         </w:rPr>
-        <w:t xml:space="preserve"> For the scope of this project, we will only be concerning ourselves with one specific parking garage but the application will be developed in such a way that it may later be modified to include or have multiple garages.</w:t>
+        <w:t xml:space="preserve"> For the scope of this project, we will only be concerning ourselves with one specific parking garage but the application will be developed in such a way that it may later be modified to include or have multiple garages.  Also since the parking garage pay stations have not yet been installed we will develop the application to allow for this modification once they have been installed into the towers.</w:t>
       </w:r>
     </w:p>
     <w:p>
       <w:pPr>
         <w:numPr>
           <w:ilvl w:val="0"/>
-          <w:numId w:val="2"/>
+          <w:numId w:val="3"/>
         </w:numPr>
         <w:ind w:left="720" w:hanging="359"/>
         <w:contextualSpacing w:val="1"/>
@@ -1019,14 +1007,14 @@
           <w:sz w:val="24"/>
           <w:rtl w:val="0"/>
         </w:rPr>
-        <w:t xml:space="preserve"> The core/ideal usage of this application that we will develop would go as follows.  Assuming the user has the application installed for his/her device, the user would be in some way, shape, or form needing to park on the University of Louisiana at Lafayette campus.  That user would like to not park at Cajun Field and take the bus back to campus.  They would prefer to park near their classes to avoid the bus or walking far to class.  So the user would open this application real quick to check the current availability of the parking tower(s) on campus.  The application would simply display:</w:t>
+        <w:t xml:space="preserve"> The core/ideal usage of this application that we will develop would go as follows.  Assuming the user has the application installed for his/her device, the user would be in some way, shape, or form needing to park on the University of Louisiana at Lafayette campus.  That user would like to avoid parking at Cajun Field and having to take the bus back to campus.  They would prefer to park near their classes to avoid taking the bus or walking far distances for classes.  So the user would open this application to check the current availability of the parking tower(s) on campus.  The application would simply display:</w:t>
       </w:r>
     </w:p>
     <w:p>
       <w:pPr>
         <w:numPr>
           <w:ilvl w:val="1"/>
-          <w:numId w:val="2"/>
+          <w:numId w:val="3"/>
         </w:numPr>
         <w:ind w:left="1440" w:hanging="359"/>
         <w:contextualSpacing w:val="1"/>
@@ -1048,7 +1036,7 @@
       <w:pPr>
         <w:numPr>
           <w:ilvl w:val="1"/>
-          <w:numId w:val="2"/>
+          <w:numId w:val="3"/>
         </w:numPr>
         <w:ind w:left="1440" w:hanging="359"/>
         <w:contextualSpacing w:val="1"/>
@@ -1070,7 +1058,7 @@
       <w:pPr>
         <w:numPr>
           <w:ilvl w:val="1"/>
-          <w:numId w:val="2"/>
+          <w:numId w:val="3"/>
         </w:numPr>
         <w:ind w:left="1440" w:hanging="359"/>
         <w:contextualSpacing w:val="1"/>
@@ -1092,7 +1080,7 @@
       <w:pPr>
         <w:numPr>
           <w:ilvl w:val="0"/>
-          <w:numId w:val="2"/>
+          <w:numId w:val="3"/>
         </w:numPr>
         <w:ind w:left="720" w:hanging="359"/>
         <w:contextualSpacing w:val="1"/>
@@ -1122,7 +1110,7 @@
       <w:pPr>
         <w:numPr>
           <w:ilvl w:val="1"/>
-          <w:numId w:val="2"/>
+          <w:numId w:val="3"/>
         </w:numPr>
         <w:ind w:left="1440" w:hanging="359"/>
         <w:contextualSpacing w:val="1"/>
@@ -1144,7 +1132,7 @@
       <w:pPr>
         <w:numPr>
           <w:ilvl w:val="1"/>
-          <w:numId w:val="2"/>
+          <w:numId w:val="3"/>
         </w:numPr>
         <w:ind w:left="1440" w:hanging="359"/>
         <w:contextualSpacing w:val="1"/>
@@ -1166,7 +1154,7 @@
       <w:pPr>
         <w:numPr>
           <w:ilvl w:val="1"/>
-          <w:numId w:val="2"/>
+          <w:numId w:val="3"/>
         </w:numPr>
         <w:ind w:left="1440" w:hanging="359"/>
         <w:contextualSpacing w:val="1"/>
@@ -1188,7 +1176,7 @@
       <w:pPr>
         <w:numPr>
           <w:ilvl w:val="1"/>
-          <w:numId w:val="2"/>
+          <w:numId w:val="3"/>
         </w:numPr>
         <w:ind w:left="1440" w:hanging="359"/>
         <w:contextualSpacing w:val="1"/>
@@ -1437,28 +1425,6 @@
       </w:pPr>
       <w:r>
         <w:rPr>
-          <w:rtl w:val="0"/>
-        </w:rPr>
-      </w:r>
-    </w:p>
-    <w:p>
-      <w:pPr>
-        <w:contextualSpacing w:val="0"/>
-        <w:jc w:val="left"/>
-      </w:pPr>
-      <w:r>
-        <w:rPr>
-          <w:rtl w:val="0"/>
-        </w:rPr>
-      </w:r>
-    </w:p>
-    <w:p>
-      <w:pPr>
-        <w:contextualSpacing w:val="0"/>
-        <w:jc w:val="left"/>
-      </w:pPr>
-      <w:r>
-        <w:rPr>
           <w:b w:val="1"/>
           <w:sz w:val="36"/>
           <w:rtl w:val="0"/>
@@ -1475,7 +1441,7 @@
       <w:pPr>
         <w:numPr>
           <w:ilvl w:val="0"/>
-          <w:numId w:val="3"/>
+          <w:numId w:val="4"/>
         </w:numPr>
         <w:ind w:left="1440" w:hanging="359"/>
         <w:contextualSpacing w:val="1"/>
@@ -1497,7 +1463,7 @@
       <w:pPr>
         <w:numPr>
           <w:ilvl w:val="1"/>
-          <w:numId w:val="3"/>
+          <w:numId w:val="4"/>
         </w:numPr>
         <w:ind w:left="2160" w:hanging="359"/>
         <w:contextualSpacing w:val="1"/>
@@ -1512,14 +1478,14 @@
           <w:sz w:val="24"/>
           <w:rtl w:val="0"/>
         </w:rPr>
-        <w:t xml:space="preserve">Marcus’s main role is to communicate with the customer and lead the rest of the team into coming with a suitable solution for the given problem.  This entails drawing up the initial design for the software application, pro’s/con’s of different algorithmic usage, making prediction type calculations on memory/clock-cycle costs, minimizing usage of processor for a robust program, creating &amp; documenting all code based documents, assigning tasks to each individual member in the group to maximize workflow effectiveness, ensuring deadlines are being met by all group members, and will also handle integrating different part of the project.  The rationale on why Marcus is designated this position is primarily based on experience.  He has lead a number of software development projects while in the Computer Science program for the University of Louisiana at Lafayette.  He has experience doing all of the tasks detailed above except for communicating with the customer.</w:t>
+        <w:t xml:space="preserve">Marcus’s main role is to communicate with the customer and lead the rest of the team into coming up with a suitable solution for the given problem.  This entails drawing up the initial design for the software application, pro’s/con’s of different algorithmic usage, making prediction type calculations on memory/clock-cycle costs, minimizing usage of processor for a robust program, creating &amp; documenting all code based documents, assigning tasks to each individual member in the group to maximize workflow effectiveness, ensuring deadlines are being met by all group members, and will also handle integrating different parts of the project.  The rationale on why Marcus is designated this position is primarily based on experience.  He has led a number of software development projects while in the Computer Science program for the University of Louisiana at Lafayette.  He has experience doing all of the tasks detailed above except for communicating with the customer.</w:t>
       </w:r>
     </w:p>
     <w:p>
       <w:pPr>
         <w:numPr>
           <w:ilvl w:val="0"/>
-          <w:numId w:val="3"/>
+          <w:numId w:val="4"/>
         </w:numPr>
         <w:ind w:left="1440" w:hanging="359"/>
         <w:contextualSpacing w:val="1"/>
@@ -1541,7 +1507,7 @@
       <w:pPr>
         <w:numPr>
           <w:ilvl w:val="1"/>
-          <w:numId w:val="3"/>
+          <w:numId w:val="4"/>
         </w:numPr>
         <w:ind w:left="2160" w:hanging="359"/>
         <w:contextualSpacing w:val="1"/>
@@ -1563,7 +1529,7 @@
       <w:pPr>
         <w:numPr>
           <w:ilvl w:val="0"/>
-          <w:numId w:val="3"/>
+          <w:numId w:val="4"/>
         </w:numPr>
         <w:ind w:left="1440" w:hanging="359"/>
         <w:contextualSpacing w:val="1"/>
@@ -1585,7 +1551,7 @@
       <w:pPr>
         <w:numPr>
           <w:ilvl w:val="1"/>
-          <w:numId w:val="3"/>
+          <w:numId w:val="4"/>
         </w:numPr>
         <w:ind w:left="2160" w:hanging="359"/>
         <w:contextualSpacing w:val="1"/>
@@ -1607,7 +1573,7 @@
       <w:pPr>
         <w:numPr>
           <w:ilvl w:val="0"/>
-          <w:numId w:val="3"/>
+          <w:numId w:val="4"/>
         </w:numPr>
         <w:ind w:left="1440" w:hanging="359"/>
         <w:contextualSpacing w:val="1"/>
@@ -1629,7 +1595,7 @@
       <w:pPr>
         <w:numPr>
           <w:ilvl w:val="1"/>
-          <w:numId w:val="3"/>
+          <w:numId w:val="4"/>
         </w:numPr>
         <w:ind w:left="2160" w:hanging="359"/>
         <w:contextualSpacing w:val="1"/>
@@ -1653,7 +1619,7 @@
       <w:pPr>
         <w:numPr>
           <w:ilvl w:val="0"/>
-          <w:numId w:val="3"/>
+          <w:numId w:val="4"/>
         </w:numPr>
         <w:ind w:left="1440" w:hanging="359"/>
         <w:contextualSpacing w:val="1"/>
@@ -1675,7 +1641,7 @@
       <w:pPr>
         <w:numPr>
           <w:ilvl w:val="1"/>
-          <w:numId w:val="3"/>
+          <w:numId w:val="4"/>
         </w:numPr>
         <w:ind w:left="2160" w:hanging="359"/>
         <w:contextualSpacing w:val="1"/>
@@ -1728,7 +1694,7 @@
       <w:pPr>
         <w:numPr>
           <w:ilvl w:val="0"/>
-          <w:numId w:val="6"/>
+          <w:numId w:val="7"/>
         </w:numPr>
         <w:ind w:left="720" w:hanging="359"/>
         <w:contextualSpacing w:val="1"/>
@@ -1751,7 +1717,7 @@
       <w:pPr>
         <w:numPr>
           <w:ilvl w:val="1"/>
-          <w:numId w:val="6"/>
+          <w:numId w:val="7"/>
         </w:numPr>
         <w:ind w:left="1440" w:hanging="359"/>
         <w:contextualSpacing w:val="1"/>
@@ -1776,6 +1742,94 @@
       </w:pPr>
       <w:r>
         <w:rPr>
+          <w:rtl w:val="0"/>
+        </w:rPr>
+      </w:r>
+    </w:p>
+    <w:p>
+      <w:pPr>
+        <w:contextualSpacing w:val="0"/>
+        <w:jc w:val="left"/>
+      </w:pPr>
+      <w:r>
+        <w:rPr>
+          <w:rtl w:val="0"/>
+        </w:rPr>
+      </w:r>
+    </w:p>
+    <w:p>
+      <w:pPr>
+        <w:contextualSpacing w:val="0"/>
+        <w:jc w:val="left"/>
+      </w:pPr>
+      <w:r>
+        <w:rPr>
+          <w:rtl w:val="0"/>
+        </w:rPr>
+      </w:r>
+    </w:p>
+    <w:p>
+      <w:pPr>
+        <w:contextualSpacing w:val="0"/>
+        <w:jc w:val="left"/>
+      </w:pPr>
+      <w:r>
+        <w:rPr>
+          <w:rtl w:val="0"/>
+        </w:rPr>
+      </w:r>
+    </w:p>
+    <w:p>
+      <w:pPr>
+        <w:contextualSpacing w:val="0"/>
+        <w:jc w:val="left"/>
+      </w:pPr>
+      <w:r>
+        <w:rPr>
+          <w:rtl w:val="0"/>
+        </w:rPr>
+      </w:r>
+    </w:p>
+    <w:p>
+      <w:pPr>
+        <w:contextualSpacing w:val="0"/>
+        <w:jc w:val="left"/>
+      </w:pPr>
+      <w:r>
+        <w:rPr>
+          <w:rtl w:val="0"/>
+        </w:rPr>
+      </w:r>
+    </w:p>
+    <w:p>
+      <w:pPr>
+        <w:contextualSpacing w:val="0"/>
+        <w:jc w:val="left"/>
+      </w:pPr>
+      <w:r>
+        <w:rPr>
+          <w:rtl w:val="0"/>
+        </w:rPr>
+      </w:r>
+    </w:p>
+    <w:p>
+      <w:pPr>
+        <w:contextualSpacing w:val="0"/>
+        <w:jc w:val="left"/>
+      </w:pPr>
+      <w:r>
+        <w:rPr>
+          <w:rtl w:val="0"/>
+        </w:rPr>
+      </w:r>
+    </w:p>
+    <w:p>
+      <w:pPr>
+        <w:contextualSpacing w:val="0"/>
+        <w:jc w:val="left"/>
+      </w:pPr>
+      <w:r>
+        <w:rPr>
           <w:b w:val="1"/>
           <w:sz w:val="36"/>
           <w:rtl w:val="0"/>
@@ -1809,7 +1863,7 @@
           <w:sz w:val="24"/>
           <w:rtl w:val="0"/>
         </w:rPr>
-        <w:t xml:space="preserve">Risks associated with our project include:</w:t>
+        <w:t xml:space="preserve">Risk(s) associated with our project include:</w:t>
       </w:r>
     </w:p>
     <w:p>
@@ -1827,7 +1881,7 @@
       <w:pPr>
         <w:numPr>
           <w:ilvl w:val="0"/>
-          <w:numId w:val="8"/>
+          <w:numId w:val="9"/>
         </w:numPr>
         <w:ind w:left="720" w:hanging="359"/>
         <w:contextualSpacing w:val="1"/>
@@ -1842,8 +1896,6 @@
           <w:sz w:val="24"/>
           <w:rtl w:val="0"/>
         </w:rPr>
-        <w:t xml:space="preserve">Risk: </w:t>
-        <w:tab/>
         <w:t xml:space="preserve">Team member absentism for various reasons or losing a team member entirely.</w:t>
       </w:r>
     </w:p>
@@ -1876,7 +1928,7 @@
         </w:rPr>
         <w:t xml:space="preserve">Mitigation: </w:t>
         <w:tab/>
-        <w:t xml:space="preserve">Crosstraining were necessary/possible.  Regular communication between functional areas and good documentation.</w:t>
+        <w:t xml:space="preserve">Cross-training where necessary/possible.  Regular communication between functional areas and good documentation.</w:t>
       </w:r>
     </w:p>
     <w:p>
@@ -1894,7 +1946,7 @@
       <w:pPr>
         <w:numPr>
           <w:ilvl w:val="0"/>
-          <w:numId w:val="8"/>
+          <w:numId w:val="9"/>
         </w:numPr>
         <w:ind w:left="720" w:hanging="359"/>
         <w:contextualSpacing w:val="1"/>
@@ -1909,8 +1961,6 @@
           <w:sz w:val="24"/>
           <w:rtl w:val="0"/>
         </w:rPr>
-        <w:t xml:space="preserve">Risk:</w:t>
-        <w:tab/>
         <w:t xml:space="preserve">There is a change requested by the client which comes late and has wide ranging implications.</w:t>
       </w:r>
     </w:p>
@@ -1943,7 +1993,7 @@
         </w:rPr>
         <w:t xml:space="preserve">Mitigation: </w:t>
         <w:tab/>
-        <w:t xml:space="preserve">Appropriately frequent updates and contact with client to ensure that no surpises come our way.</w:t>
+        <w:t xml:space="preserve">Appropriately frequent updates and contact with client to ensure that no surprises come our way.</w:t>
       </w:r>
     </w:p>
     <w:p>
@@ -1962,7 +2012,7 @@
       <w:pPr>
         <w:numPr>
           <w:ilvl w:val="0"/>
-          <w:numId w:val="8"/>
+          <w:numId w:val="9"/>
         </w:numPr>
         <w:ind w:left="720" w:hanging="359"/>
         <w:contextualSpacing w:val="1"/>
@@ -1977,8 +2027,6 @@
           <w:sz w:val="24"/>
           <w:rtl w:val="0"/>
         </w:rPr>
-        <w:t xml:space="preserve">Risk: </w:t>
-        <w:tab/>
         <w:t xml:space="preserve">We take on more work than we can do in the time allotted.</w:t>
       </w:r>
     </w:p>
@@ -2028,6 +2076,63 @@
     </w:p>
     <w:p>
       <w:pPr>
+        <w:numPr>
+          <w:ilvl w:val="0"/>
+          <w:numId w:val="2"/>
+        </w:numPr>
+        <w:ind w:left="720" w:hanging="359"/>
+        <w:contextualSpacing w:val="1"/>
+        <w:jc w:val="left"/>
+        <w:rPr>
+          <w:sz w:val="24"/>
+          <w:u w:val="none"/>
+        </w:rPr>
+      </w:pPr>
+      <w:r>
+        <w:rPr>
+          <w:sz w:val="24"/>
+          <w:rtl w:val="0"/>
+        </w:rPr>
+        <w:t xml:space="preserve">The client’s request is unable to be performed due to an insufficient means of resources or an inefficient way to measure available parking spots.</w:t>
+        <w:br w:type="textWrapping"/>
+        <w:t xml:space="preserve">Probability:</w:t>
+        <w:tab/>
+        <w:t xml:space="preserve">medium</w:t>
+        <w:br w:type="textWrapping"/>
+        <w:t xml:space="preserve">Mitigation:</w:t>
+        <w:tab/>
+        <w:t xml:space="preserve">Make sure there’s a usable system in place prior to actualizing software tasks that require these resources or input. However if this occurs during development, possibly obtain a low costs means of obtaining these resources/input and pitching it to the client as a solution to the problem.</w:t>
+      </w:r>
+    </w:p>
+    <w:p>
+      <w:pPr>
+        <w:ind w:left="0" w:firstLine="0"/>
+        <w:contextualSpacing w:val="0"/>
+        <w:jc w:val="left"/>
+        <w:rPr/>
+      </w:pPr>
+      <w:r>
+        <w:rPr>
+          <w:sz w:val="24"/>
+          <w:rtl w:val="0"/>
+        </w:rPr>
+        <w:tab/>
+      </w:r>
+    </w:p>
+    <w:p>
+      <w:pPr>
+        <w:ind w:left="720" w:firstLine="0"/>
+        <w:contextualSpacing w:val="0"/>
+        <w:jc w:val="left"/>
+      </w:pPr>
+      <w:r>
+        <w:rPr>
+          <w:rtl w:val="0"/>
+        </w:rPr>
+      </w:r>
+    </w:p>
+    <w:p>
+      <w:pPr>
         <w:ind w:left="0" w:firstLine="0"/>
         <w:contextualSpacing w:val="0"/>
         <w:jc w:val="left"/>
@@ -2059,7 +2164,7 @@
       <w:pPr>
         <w:numPr>
           <w:ilvl w:val="0"/>
-          <w:numId w:val="5"/>
+          <w:numId w:val="6"/>
         </w:numPr>
         <w:ind w:left="720" w:hanging="359"/>
         <w:contextualSpacing w:val="1"/>
@@ -2081,7 +2186,7 @@
       <w:pPr>
         <w:numPr>
           <w:ilvl w:val="0"/>
-          <w:numId w:val="5"/>
+          <w:numId w:val="6"/>
         </w:numPr>
         <w:ind w:left="720" w:hanging="359"/>
         <w:contextualSpacing w:val="1"/>
@@ -2096,7 +2201,9 @@
           <w:sz w:val="24"/>
           <w:rtl w:val="0"/>
         </w:rPr>
-        <w:t xml:space="preserve">Production machines - new virtual server environment or a directory on existing fileserver.</w:t>
+        <w:t xml:space="preserve">Production machines - new virtual server environment or a directory on existing file-server.</w:t>
+        <w:br w:type="textWrapping"/>
+        <w:br w:type="textWrapping"/>
       </w:r>
     </w:p>
     <w:p>
@@ -2159,7 +2266,17 @@
     </w:p>
     <w:p>
       <w:pPr>
-        <w:ind w:left="0" w:firstLine="0"/>
+        <w:contextualSpacing w:val="0"/>
+        <w:jc w:val="left"/>
+      </w:pPr>
+      <w:r>
+        <w:rPr>
+          <w:rtl w:val="0"/>
+        </w:rPr>
+      </w:r>
+    </w:p>
+    <w:p>
+      <w:pPr>
         <w:contextualSpacing w:val="0"/>
         <w:jc w:val="left"/>
       </w:pPr>
@@ -2325,7 +2442,7 @@
                 <w:sz w:val="24"/>
                 <w:rtl w:val="0"/>
               </w:rPr>
-              <w:t xml:space="preserve">Server Side components - datastore, interfaces with input/output, and a web frontend/reporting functionality.</w:t>
+              <w:t xml:space="preserve">Server Side Development</w:t>
             </w:r>
           </w:p>
         </w:tc>
@@ -2350,7 +2467,7 @@
                 <w:sz w:val="24"/>
                 <w:rtl w:val="0"/>
               </w:rPr>
-              <w:t xml:space="preserve">Jarrod / Kyle</w:t>
+              <w:t xml:space="preserve">Jarred / Kyle</w:t>
             </w:r>
           </w:p>
         </w:tc>
@@ -2402,7 +2519,7 @@
                 <w:sz w:val="24"/>
                 <w:rtl w:val="0"/>
               </w:rPr>
-              <w:t xml:space="preserve">Mobile app development</w:t>
+              <w:t xml:space="preserve">Mobile Application Development</w:t>
             </w:r>
           </w:p>
         </w:tc>
@@ -2457,19 +2574,86 @@
           </w:p>
         </w:tc>
       </w:tr>
+      <w:tr>
+        <w:tc>
+          <w:tcPr>
+            <w:tcMar>
+              <w:top w:w="100.0" w:type="dxa"/>
+              <w:left w:w="100.0" w:type="dxa"/>
+              <w:bottom w:w="100.0" w:type="dxa"/>
+              <w:right w:w="100.0" w:type="dxa"/>
+            </w:tcMar>
+          </w:tcPr>
+          <w:p>
+            <w:pPr>
+              <w:spacing w:lineRule="auto" w:after="0" w:line="240" w:before="0"/>
+              <w:ind w:left="0" w:firstLine="0"/>
+              <w:contextualSpacing w:val="0"/>
+              <w:jc w:val="center"/>
+            </w:pPr>
+            <w:r>
+              <w:rPr>
+                <w:sz w:val="24"/>
+                <w:rtl w:val="0"/>
+              </w:rPr>
+              <w:t xml:space="preserve">Design/Cross-Compatibility</w:t>
+              <w:br w:type="textWrapping"/>
+              <w:t xml:space="preserve">Integration/Communication Debugging</w:t>
+            </w:r>
+          </w:p>
+        </w:tc>
+        <w:tc>
+          <w:tcPr>
+            <w:tcMar>
+              <w:top w:w="100.0" w:type="dxa"/>
+              <w:left w:w="100.0" w:type="dxa"/>
+              <w:bottom w:w="100.0" w:type="dxa"/>
+              <w:right w:w="100.0" w:type="dxa"/>
+            </w:tcMar>
+          </w:tcPr>
+          <w:p>
+            <w:pPr>
+              <w:spacing w:lineRule="auto" w:after="0" w:line="240" w:before="0"/>
+              <w:ind w:left="0" w:firstLine="0"/>
+              <w:contextualSpacing w:val="0"/>
+              <w:jc w:val="center"/>
+            </w:pPr>
+            <w:r>
+              <w:rPr>
+                <w:sz w:val="24"/>
+                <w:rtl w:val="0"/>
+              </w:rPr>
+              <w:t xml:space="preserve">Marcus</w:t>
+            </w:r>
+          </w:p>
+        </w:tc>
+        <w:tc>
+          <w:tcPr>
+            <w:tcMar>
+              <w:top w:w="100.0" w:type="dxa"/>
+              <w:left w:w="100.0" w:type="dxa"/>
+              <w:bottom w:w="100.0" w:type="dxa"/>
+              <w:right w:w="100.0" w:type="dxa"/>
+            </w:tcMar>
+          </w:tcPr>
+          <w:p>
+            <w:pPr>
+              <w:spacing w:lineRule="auto" w:after="0" w:line="240" w:before="0"/>
+              <w:ind w:left="0" w:firstLine="0"/>
+              <w:contextualSpacing w:val="0"/>
+              <w:jc w:val="center"/>
+            </w:pPr>
+            <w:r>
+              <w:rPr>
+                <w:sz w:val="24"/>
+                <w:rtl w:val="0"/>
+              </w:rPr>
+              <w:t xml:space="preserve">Until project is complete</w:t>
+            </w:r>
+          </w:p>
+        </w:tc>
+      </w:tr>
     </w:tbl>
-    <w:p>
-      <w:pPr>
-        <w:ind w:left="0" w:firstLine="0"/>
-        <w:contextualSpacing w:val="0"/>
-        <w:jc w:val="left"/>
-      </w:pPr>
-      <w:r>
-        <w:rPr>
-          <w:rtl w:val="0"/>
-        </w:rPr>
-      </w:r>
-    </w:p>
     <w:p>
       <w:pPr>
         <w:ind w:left="0" w:firstLine="0"/>
@@ -2547,7 +2731,7 @@
           <w:sz w:val="36"/>
           <w:rtl w:val="0"/>
         </w:rPr>
-        <w:t xml:space="preserve">Professional Standards</w:t>
+        <w:t xml:space="preserve">Professional Standards:</w:t>
       </w:r>
     </w:p>
     <w:p>
@@ -2558,8 +2742,10 @@
       </w:pPr>
       <w:r>
         <w:rPr>
-          <w:rtl w:val="0"/>
-        </w:rPr>
+          <w:sz w:val="24"/>
+          <w:rtl w:val="0"/>
+        </w:rPr>
+        <w:t xml:space="preserve">Professional conduct regarding treatment of fellow team members will be adhered to at all times.  The following guidelines for professional standards will be used:</w:t>
       </w:r>
     </w:p>
     <w:p>
@@ -2570,20 +2756,6 @@
       </w:pPr>
       <w:r>
         <w:rPr>
-          <w:sz w:val="24"/>
-          <w:rtl w:val="0"/>
-        </w:rPr>
-        <w:t xml:space="preserve">Professional conduct regarding treatment of fellow team members will be adhered to at all times.  The following guidelines for professional standards will be used:</w:t>
-      </w:r>
-    </w:p>
-    <w:p>
-      <w:pPr>
-        <w:ind w:left="0" w:firstLine="0"/>
-        <w:contextualSpacing w:val="0"/>
-        <w:jc w:val="left"/>
-      </w:pPr>
-      <w:r>
-        <w:rPr>
           <w:rtl w:val="0"/>
         </w:rPr>
       </w:r>
@@ -2592,7 +2764,7 @@
       <w:pPr>
         <w:numPr>
           <w:ilvl w:val="0"/>
-          <w:numId w:val="4"/>
+          <w:numId w:val="5"/>
         </w:numPr>
         <w:ind w:left="720" w:hanging="359"/>
         <w:contextualSpacing w:val="1"/>
@@ -2614,7 +2786,7 @@
       <w:pPr>
         <w:numPr>
           <w:ilvl w:val="0"/>
-          <w:numId w:val="4"/>
+          <w:numId w:val="5"/>
         </w:numPr>
         <w:ind w:left="720" w:hanging="359"/>
         <w:contextualSpacing w:val="1"/>
@@ -2636,7 +2808,7 @@
       <w:pPr>
         <w:numPr>
           <w:ilvl w:val="0"/>
-          <w:numId w:val="4"/>
+          <w:numId w:val="5"/>
         </w:numPr>
         <w:ind w:left="720" w:hanging="359"/>
         <w:contextualSpacing w:val="1"/>
@@ -2652,17 +2824,6 @@
           <w:rtl w:val="0"/>
         </w:rPr>
         <w:t xml:space="preserve">On a third occurrence, again notify the instructor of the problem. A meeting will be set up to evaluate the situation and resolve the problem. At this point, the team will have the *option* of removing the team member. If removed, then the team member receives a pro-rated grade based on the number of weeks they have participated in the group.</w:t>
-      </w:r>
-    </w:p>
-    <w:p>
-      <w:pPr>
-        <w:contextualSpacing w:val="0"/>
-        <w:jc w:val="left"/>
-      </w:pPr>
-      <w:r>
-        <w:rPr>
-          <w:rtl w:val="0"/>
-        </w:rPr>
       </w:r>
     </w:p>
     <w:p>
@@ -2847,9 +3008,9 @@
   </w:abstractNum>
   <w:abstractNum w:abstractNumId="2">
     <w:lvl w:ilvl="0">
-      <w:start w:val="1"/>
-      <w:numFmt w:val="bullet"/>
-      <w:lvlText w:val="●"/>
+      <w:start w:val="4"/>
+      <w:numFmt w:val="decimal"/>
+      <w:lvlText w:val="%1."/>
       <w:lvlJc w:val="left"/>
       <w:pPr>
         <w:ind w:left="720" w:firstLine="360"/>
@@ -2860,8 +3021,8 @@
     </w:lvl>
     <w:lvl w:ilvl="1">
       <w:start w:val="1"/>
-      <w:numFmt w:val="bullet"/>
-      <w:lvlText w:val="○"/>
+      <w:numFmt w:val="lowerLetter"/>
+      <w:lvlText w:val="%2."/>
       <w:lvlJc w:val="left"/>
       <w:pPr>
         <w:ind w:left="1440" w:firstLine="1080"/>
@@ -2872,9 +3033,9 @@
     </w:lvl>
     <w:lvl w:ilvl="2">
       <w:start w:val="1"/>
-      <w:numFmt w:val="bullet"/>
-      <w:lvlText w:val="■"/>
-      <w:lvlJc w:val="left"/>
+      <w:numFmt w:val="lowerRoman"/>
+      <w:lvlText w:val="%3."/>
+      <w:lvlJc w:val="right"/>
       <w:pPr>
         <w:ind w:left="2160" w:firstLine="1800"/>
       </w:pPr>
@@ -2884,8 +3045,8 @@
     </w:lvl>
     <w:lvl w:ilvl="3">
       <w:start w:val="1"/>
-      <w:numFmt w:val="bullet"/>
-      <w:lvlText w:val="●"/>
+      <w:numFmt w:val="decimal"/>
+      <w:lvlText w:val="%4."/>
       <w:lvlJc w:val="left"/>
       <w:pPr>
         <w:ind w:left="2880" w:firstLine="2520"/>
@@ -2896,8 +3057,8 @@
     </w:lvl>
     <w:lvl w:ilvl="4">
       <w:start w:val="1"/>
-      <w:numFmt w:val="bullet"/>
-      <w:lvlText w:val="○"/>
+      <w:numFmt w:val="lowerLetter"/>
+      <w:lvlText w:val="%5."/>
       <w:lvlJc w:val="left"/>
       <w:pPr>
         <w:ind w:left="3600" w:firstLine="3240"/>
@@ -2908,9 +3069,9 @@
     </w:lvl>
     <w:lvl w:ilvl="5">
       <w:start w:val="1"/>
-      <w:numFmt w:val="bullet"/>
-      <w:lvlText w:val="■"/>
-      <w:lvlJc w:val="left"/>
+      <w:numFmt w:val="lowerRoman"/>
+      <w:lvlText w:val="%6."/>
+      <w:lvlJc w:val="right"/>
       <w:pPr>
         <w:ind w:left="4320" w:firstLine="3960"/>
       </w:pPr>
@@ -2920,8 +3081,8 @@
     </w:lvl>
     <w:lvl w:ilvl="6">
       <w:start w:val="1"/>
-      <w:numFmt w:val="bullet"/>
-      <w:lvlText w:val="●"/>
+      <w:numFmt w:val="decimal"/>
+      <w:lvlText w:val="%7."/>
       <w:lvlJc w:val="left"/>
       <w:pPr>
         <w:ind w:left="5040" w:firstLine="4680"/>
@@ -2932,8 +3093,8 @@
     </w:lvl>
     <w:lvl w:ilvl="7">
       <w:start w:val="1"/>
-      <w:numFmt w:val="bullet"/>
-      <w:lvlText w:val="○"/>
+      <w:numFmt w:val="lowerLetter"/>
+      <w:lvlText w:val="%8."/>
       <w:lvlJc w:val="left"/>
       <w:pPr>
         <w:ind w:left="5760" w:firstLine="5400"/>
@@ -2944,9 +3105,9 @@
     </w:lvl>
     <w:lvl w:ilvl="8">
       <w:start w:val="1"/>
-      <w:numFmt w:val="bullet"/>
-      <w:lvlText w:val="■"/>
-      <w:lvlJc w:val="left"/>
+      <w:numFmt w:val="lowerRoman"/>
+      <w:lvlText w:val="%9."/>
+      <w:lvlJc w:val="right"/>
       <w:pPr>
         <w:ind w:left="6480" w:firstLine="6120"/>
       </w:pPr>
@@ -2962,103 +3123,103 @@
       <w:lvlText w:val="●"/>
       <w:lvlJc w:val="left"/>
       <w:pPr>
+        <w:ind w:left="720" w:firstLine="360"/>
+      </w:pPr>
+      <w:rPr>
+        <w:u w:val="none"/>
+      </w:rPr>
+    </w:lvl>
+    <w:lvl w:ilvl="1">
+      <w:start w:val="1"/>
+      <w:numFmt w:val="bullet"/>
+      <w:lvlText w:val="○"/>
+      <w:lvlJc w:val="left"/>
+      <w:pPr>
         <w:ind w:left="1440" w:firstLine="1080"/>
       </w:pPr>
       <w:rPr>
         <w:u w:val="none"/>
       </w:rPr>
     </w:lvl>
-    <w:lvl w:ilvl="1">
+    <w:lvl w:ilvl="2">
+      <w:start w:val="1"/>
+      <w:numFmt w:val="bullet"/>
+      <w:lvlText w:val="■"/>
+      <w:lvlJc w:val="left"/>
+      <w:pPr>
+        <w:ind w:left="2160" w:firstLine="1800"/>
+      </w:pPr>
+      <w:rPr>
+        <w:u w:val="none"/>
+      </w:rPr>
+    </w:lvl>
+    <w:lvl w:ilvl="3">
+      <w:start w:val="1"/>
+      <w:numFmt w:val="bullet"/>
+      <w:lvlText w:val="●"/>
+      <w:lvlJc w:val="left"/>
+      <w:pPr>
+        <w:ind w:left="2880" w:firstLine="2520"/>
+      </w:pPr>
+      <w:rPr>
+        <w:u w:val="none"/>
+      </w:rPr>
+    </w:lvl>
+    <w:lvl w:ilvl="4">
       <w:start w:val="1"/>
       <w:numFmt w:val="bullet"/>
       <w:lvlText w:val="○"/>
       <w:lvlJc w:val="left"/>
       <w:pPr>
-        <w:ind w:left="2160" w:firstLine="1800"/>
-      </w:pPr>
-      <w:rPr>
-        <w:u w:val="none"/>
-      </w:rPr>
-    </w:lvl>
-    <w:lvl w:ilvl="2">
+        <w:ind w:left="3600" w:firstLine="3240"/>
+      </w:pPr>
+      <w:rPr>
+        <w:u w:val="none"/>
+      </w:rPr>
+    </w:lvl>
+    <w:lvl w:ilvl="5">
       <w:start w:val="1"/>
       <w:numFmt w:val="bullet"/>
       <w:lvlText w:val="■"/>
       <w:lvlJc w:val="left"/>
       <w:pPr>
-        <w:ind w:left="2880" w:firstLine="2520"/>
-      </w:pPr>
-      <w:rPr>
-        <w:u w:val="none"/>
-      </w:rPr>
-    </w:lvl>
-    <w:lvl w:ilvl="3">
+        <w:ind w:left="4320" w:firstLine="3960"/>
+      </w:pPr>
+      <w:rPr>
+        <w:u w:val="none"/>
+      </w:rPr>
+    </w:lvl>
+    <w:lvl w:ilvl="6">
       <w:start w:val="1"/>
       <w:numFmt w:val="bullet"/>
       <w:lvlText w:val="●"/>
       <w:lvlJc w:val="left"/>
       <w:pPr>
-        <w:ind w:left="3600" w:firstLine="3240"/>
-      </w:pPr>
-      <w:rPr>
-        <w:u w:val="none"/>
-      </w:rPr>
-    </w:lvl>
-    <w:lvl w:ilvl="4">
+        <w:ind w:left="5040" w:firstLine="4680"/>
+      </w:pPr>
+      <w:rPr>
+        <w:u w:val="none"/>
+      </w:rPr>
+    </w:lvl>
+    <w:lvl w:ilvl="7">
       <w:start w:val="1"/>
       <w:numFmt w:val="bullet"/>
       <w:lvlText w:val="○"/>
       <w:lvlJc w:val="left"/>
       <w:pPr>
-        <w:ind w:left="4320" w:firstLine="3960"/>
-      </w:pPr>
-      <w:rPr>
-        <w:u w:val="none"/>
-      </w:rPr>
-    </w:lvl>
-    <w:lvl w:ilvl="5">
+        <w:ind w:left="5760" w:firstLine="5400"/>
+      </w:pPr>
+      <w:rPr>
+        <w:u w:val="none"/>
+      </w:rPr>
+    </w:lvl>
+    <w:lvl w:ilvl="8">
       <w:start w:val="1"/>
       <w:numFmt w:val="bullet"/>
       <w:lvlText w:val="■"/>
       <w:lvlJc w:val="left"/>
       <w:pPr>
-        <w:ind w:left="5040" w:firstLine="4680"/>
-      </w:pPr>
-      <w:rPr>
-        <w:u w:val="none"/>
-      </w:rPr>
-    </w:lvl>
-    <w:lvl w:ilvl="6">
-      <w:start w:val="1"/>
-      <w:numFmt w:val="bullet"/>
-      <w:lvlText w:val="●"/>
-      <w:lvlJc w:val="left"/>
-      <w:pPr>
-        <w:ind w:left="5760" w:firstLine="5400"/>
-      </w:pPr>
-      <w:rPr>
-        <w:u w:val="none"/>
-      </w:rPr>
-    </w:lvl>
-    <w:lvl w:ilvl="7">
-      <w:start w:val="1"/>
-      <w:numFmt w:val="bullet"/>
-      <w:lvlText w:val="○"/>
-      <w:lvlJc w:val="left"/>
-      <w:pPr>
         <w:ind w:left="6480" w:firstLine="6120"/>
-      </w:pPr>
-      <w:rPr>
-        <w:u w:val="none"/>
-      </w:rPr>
-    </w:lvl>
-    <w:lvl w:ilvl="8">
-      <w:start w:val="1"/>
-      <w:numFmt w:val="bullet"/>
-      <w:lvlText w:val="■"/>
-      <w:lvlJc w:val="left"/>
-      <w:pPr>
-        <w:ind w:left="7200" w:firstLine="6840"/>
       </w:pPr>
       <w:rPr>
         <w:u w:val="none"/>
@@ -3072,7 +3233,7 @@
       <w:lvlText w:val="●"/>
       <w:lvlJc w:val="left"/>
       <w:pPr>
-        <w:ind w:left="720" w:firstLine="360"/>
+        <w:ind w:left="1440" w:firstLine="1080"/>
       </w:pPr>
       <w:rPr>
         <w:u w:val="none"/>
@@ -3084,7 +3245,7 @@
       <w:lvlText w:val="○"/>
       <w:lvlJc w:val="left"/>
       <w:pPr>
-        <w:ind w:left="1440" w:firstLine="1080"/>
+        <w:ind w:left="2160" w:firstLine="1800"/>
       </w:pPr>
       <w:rPr>
         <w:u w:val="none"/>
@@ -3096,7 +3257,7 @@
       <w:lvlText w:val="■"/>
       <w:lvlJc w:val="left"/>
       <w:pPr>
-        <w:ind w:left="2160" w:firstLine="1800"/>
+        <w:ind w:left="2880" w:firstLine="2520"/>
       </w:pPr>
       <w:rPr>
         <w:u w:val="none"/>
@@ -3108,7 +3269,7 @@
       <w:lvlText w:val="●"/>
       <w:lvlJc w:val="left"/>
       <w:pPr>
-        <w:ind w:left="2880" w:firstLine="2520"/>
+        <w:ind w:left="3600" w:firstLine="3240"/>
       </w:pPr>
       <w:rPr>
         <w:u w:val="none"/>
@@ -3120,7 +3281,7 @@
       <w:lvlText w:val="○"/>
       <w:lvlJc w:val="left"/>
       <w:pPr>
-        <w:ind w:left="3600" w:firstLine="3240"/>
+        <w:ind w:left="4320" w:firstLine="3960"/>
       </w:pPr>
       <w:rPr>
         <w:u w:val="none"/>
@@ -3132,7 +3293,7 @@
       <w:lvlText w:val="■"/>
       <w:lvlJc w:val="left"/>
       <w:pPr>
-        <w:ind w:left="4320" w:firstLine="3960"/>
+        <w:ind w:left="5040" w:firstLine="4680"/>
       </w:pPr>
       <w:rPr>
         <w:u w:val="none"/>
@@ -3144,7 +3305,7 @@
       <w:lvlText w:val="●"/>
       <w:lvlJc w:val="left"/>
       <w:pPr>
-        <w:ind w:left="5040" w:firstLine="4680"/>
+        <w:ind w:left="5760" w:firstLine="5400"/>
       </w:pPr>
       <w:rPr>
         <w:u w:val="none"/>
@@ -3156,7 +3317,7 @@
       <w:lvlText w:val="○"/>
       <w:lvlJc w:val="left"/>
       <w:pPr>
-        <w:ind w:left="5760" w:firstLine="5400"/>
+        <w:ind w:left="6480" w:firstLine="6120"/>
       </w:pPr>
       <w:rPr>
         <w:u w:val="none"/>
@@ -3168,7 +3329,7 @@
       <w:lvlText w:val="■"/>
       <w:lvlJc w:val="left"/>
       <w:pPr>
-        <w:ind w:left="6480" w:firstLine="6120"/>
+        <w:ind w:left="7200" w:firstLine="6840"/>
       </w:pPr>
       <w:rPr>
         <w:u w:val="none"/>
@@ -3506,6 +3667,116 @@
     </w:lvl>
   </w:abstractNum>
   <w:abstractNum w:abstractNumId="8">
+    <w:lvl w:ilvl="0">
+      <w:start w:val="1"/>
+      <w:numFmt w:val="bullet"/>
+      <w:lvlText w:val="●"/>
+      <w:lvlJc w:val="left"/>
+      <w:pPr>
+        <w:ind w:left="720" w:firstLine="360"/>
+      </w:pPr>
+      <w:rPr>
+        <w:u w:val="none"/>
+      </w:rPr>
+    </w:lvl>
+    <w:lvl w:ilvl="1">
+      <w:start w:val="1"/>
+      <w:numFmt w:val="bullet"/>
+      <w:lvlText w:val="○"/>
+      <w:lvlJc w:val="left"/>
+      <w:pPr>
+        <w:ind w:left="1440" w:firstLine="1080"/>
+      </w:pPr>
+      <w:rPr>
+        <w:u w:val="none"/>
+      </w:rPr>
+    </w:lvl>
+    <w:lvl w:ilvl="2">
+      <w:start w:val="1"/>
+      <w:numFmt w:val="bullet"/>
+      <w:lvlText w:val="■"/>
+      <w:lvlJc w:val="left"/>
+      <w:pPr>
+        <w:ind w:left="2160" w:firstLine="1800"/>
+      </w:pPr>
+      <w:rPr>
+        <w:u w:val="none"/>
+      </w:rPr>
+    </w:lvl>
+    <w:lvl w:ilvl="3">
+      <w:start w:val="1"/>
+      <w:numFmt w:val="bullet"/>
+      <w:lvlText w:val="●"/>
+      <w:lvlJc w:val="left"/>
+      <w:pPr>
+        <w:ind w:left="2880" w:firstLine="2520"/>
+      </w:pPr>
+      <w:rPr>
+        <w:u w:val="none"/>
+      </w:rPr>
+    </w:lvl>
+    <w:lvl w:ilvl="4">
+      <w:start w:val="1"/>
+      <w:numFmt w:val="bullet"/>
+      <w:lvlText w:val="○"/>
+      <w:lvlJc w:val="left"/>
+      <w:pPr>
+        <w:ind w:left="3600" w:firstLine="3240"/>
+      </w:pPr>
+      <w:rPr>
+        <w:u w:val="none"/>
+      </w:rPr>
+    </w:lvl>
+    <w:lvl w:ilvl="5">
+      <w:start w:val="1"/>
+      <w:numFmt w:val="bullet"/>
+      <w:lvlText w:val="■"/>
+      <w:lvlJc w:val="left"/>
+      <w:pPr>
+        <w:ind w:left="4320" w:firstLine="3960"/>
+      </w:pPr>
+      <w:rPr>
+        <w:u w:val="none"/>
+      </w:rPr>
+    </w:lvl>
+    <w:lvl w:ilvl="6">
+      <w:start w:val="1"/>
+      <w:numFmt w:val="bullet"/>
+      <w:lvlText w:val="●"/>
+      <w:lvlJc w:val="left"/>
+      <w:pPr>
+        <w:ind w:left="5040" w:firstLine="4680"/>
+      </w:pPr>
+      <w:rPr>
+        <w:u w:val="none"/>
+      </w:rPr>
+    </w:lvl>
+    <w:lvl w:ilvl="7">
+      <w:start w:val="1"/>
+      <w:numFmt w:val="bullet"/>
+      <w:lvlText w:val="○"/>
+      <w:lvlJc w:val="left"/>
+      <w:pPr>
+        <w:ind w:left="5760" w:firstLine="5400"/>
+      </w:pPr>
+      <w:rPr>
+        <w:u w:val="none"/>
+      </w:rPr>
+    </w:lvl>
+    <w:lvl w:ilvl="8">
+      <w:start w:val="1"/>
+      <w:numFmt w:val="bullet"/>
+      <w:lvlText w:val="■"/>
+      <w:lvlJc w:val="left"/>
+      <w:pPr>
+        <w:ind w:left="6480" w:firstLine="6120"/>
+      </w:pPr>
+      <w:rPr>
+        <w:u w:val="none"/>
+      </w:rPr>
+    </w:lvl>
+  </w:abstractNum>
+  <w:abstractNum w:abstractNumId="9">
     <w:lvl w:ilvl="0">
       <w:start w:val="1"/>
       <w:numFmt w:val="decimal"/>
@@ -3638,6 +3909,9 @@
   </w:num>
   <w:num w:numId="8">
     <w:abstractNumId w:val="8"/>
+  </w:num>
+  <w:num w:numId="9">
+    <w:abstractNumId w:val="9"/>
   </w:num>
 </w:numbering>
 </file>

</xml_diff>